<commit_message>
updating my own changes
</commit_message>
<xml_diff>
--- a/Assignment/Homework_2 - CSS_ResponsiveDesign/HW2 - Responsive Design.docx
+++ b/Assignment/Homework_2 - CSS_ResponsiveDesign/HW2 - Responsive Design.docx
@@ -4,15 +4,29 @@
   <w:body>
     <w:p>
       <w:pPr>
-        <w:pStyle w:val="Heading1"/>
-      </w:pPr>
+        <w:pStyle w:val="1"/>
+      </w:pPr>
+      <w:r>
+        <w:rPr>
+          <w:lang w:eastAsia="zh-CN"/>
+        </w:rPr>
+        <w:softHyphen/>
+      </w:r>
       <w:r>
         <w:t>Responsive Design Homework</w:t>
       </w:r>
     </w:p>
     <w:p>
       <w:r>
-        <w:t xml:space="preserve">Wow, these neat new contraptions called tablets and mobile phones have just come out in the poke-market. All the trainers hate how their Pokedex are being rendered on their different devices. Your </w:t>
+        <w:t xml:space="preserve">Wow, these neat new contraptions called tablets and mobile phones have just come out in the poke-market. All the trainers hate how their </w:t>
+      </w:r>
+      <w:proofErr w:type="spellStart"/>
+      <w:r>
+        <w:t>Pokedex</w:t>
+      </w:r>
+      <w:proofErr w:type="spellEnd"/>
+      <w:r>
+        <w:t xml:space="preserve"> are being rendered on their different devices. Your </w:t>
       </w:r>
       <w:r>
         <w:t xml:space="preserve">goal for this </w:t>
@@ -24,7 +38,23 @@
         <w:t xml:space="preserve"> is to </w:t>
       </w:r>
       <w:r>
-        <w:t>create a Pokedex that is responsive and adaptive (your layout must change based on the viewport size given the three illustrator, or png, files we have provided you)</w:t>
+        <w:t xml:space="preserve">create a </w:t>
+      </w:r>
+      <w:proofErr w:type="spellStart"/>
+      <w:r>
+        <w:t>Pokedex</w:t>
+      </w:r>
+      <w:proofErr w:type="spellEnd"/>
+      <w:r>
+        <w:t xml:space="preserve"> that is responsive and adaptive (your layout must change based on the viewport size given the three illustrator, or </w:t>
+      </w:r>
+      <w:proofErr w:type="spellStart"/>
+      <w:r>
+        <w:t>png</w:t>
+      </w:r>
+      <w:proofErr w:type="spellEnd"/>
+      <w:r>
+        <w:t>, files we have provided you)</w:t>
       </w:r>
       <w:r>
         <w:t>.</w:t>
@@ -37,7 +67,7 @@
     </w:p>
     <w:p>
       <w:pPr>
-        <w:pStyle w:val="ListParagraph"/>
+        <w:pStyle w:val="a3"/>
         <w:numPr>
           <w:ilvl w:val="0"/>
           <w:numId w:val="1"/>
@@ -49,22 +79,36 @@
       <w:r>
         <w:t xml:space="preserve"> using media queries</w:t>
       </w:r>
-      <w:bookmarkStart w:id="0" w:name="_GoBack"/>
-      <w:bookmarkEnd w:id="0"/>
       <w:r>
         <w:t>: iPhone 6, iPad, and Laptop</w:t>
       </w:r>
     </w:p>
     <w:p>
       <w:pPr>
-        <w:pStyle w:val="ListParagraph"/>
+        <w:pStyle w:val="a3"/>
         <w:numPr>
           <w:ilvl w:val="1"/>
           <w:numId w:val="1"/>
         </w:numPr>
       </w:pPr>
       <w:r>
-        <w:t>We have provided you three illustrator (or png files if you prefer) to show you example layout</w:t>
+        <w:t xml:space="preserve">We have provided you three </w:t>
+      </w:r>
+      <w:proofErr w:type="gramStart"/>
+      <w:r>
+        <w:t>illustrator</w:t>
+      </w:r>
+      <w:proofErr w:type="gramEnd"/>
+      <w:r>
+        <w:t xml:space="preserve"> (or </w:t>
+      </w:r>
+      <w:proofErr w:type="spellStart"/>
+      <w:r>
+        <w:t>png</w:t>
+      </w:r>
+      <w:proofErr w:type="spellEnd"/>
+      <w:r>
+        <w:t xml:space="preserve"> files if you prefer) to show you example layout</w:t>
       </w:r>
       <w:r>
         <w:t>s</w:t>
@@ -84,7 +128,7 @@
     </w:p>
     <w:p>
       <w:pPr>
-        <w:pStyle w:val="ListParagraph"/>
+        <w:pStyle w:val="a3"/>
         <w:numPr>
           <w:ilvl w:val="1"/>
           <w:numId w:val="1"/>
@@ -102,19 +146,35 @@
     </w:p>
     <w:p>
       <w:pPr>
-        <w:pStyle w:val="ListParagraph"/>
+        <w:pStyle w:val="a3"/>
         <w:numPr>
           <w:ilvl w:val="0"/>
           <w:numId w:val="1"/>
         </w:numPr>
       </w:pPr>
       <w:r>
-        <w:t>Style your Pokedex similar to how the illustrator/png files look</w:t>
-      </w:r>
-    </w:p>
-    <w:p>
-      <w:pPr>
-        <w:pStyle w:val="ListParagraph"/>
+        <w:t xml:space="preserve">Style your </w:t>
+      </w:r>
+      <w:proofErr w:type="spellStart"/>
+      <w:r>
+        <w:t>Pokedex</w:t>
+      </w:r>
+      <w:proofErr w:type="spellEnd"/>
+      <w:r>
+        <w:t xml:space="preserve"> similar to how the illustrator/</w:t>
+      </w:r>
+      <w:proofErr w:type="spellStart"/>
+      <w:r>
+        <w:t>png</w:t>
+      </w:r>
+      <w:proofErr w:type="spellEnd"/>
+      <w:r>
+        <w:t xml:space="preserve"> files look</w:t>
+      </w:r>
+    </w:p>
+    <w:p>
+      <w:pPr>
+        <w:pStyle w:val="a3"/>
         <w:numPr>
           <w:ilvl w:val="1"/>
           <w:numId w:val="1"/>
@@ -126,19 +186,25 @@
     </w:p>
     <w:p>
       <w:pPr>
-        <w:pStyle w:val="ListParagraph"/>
+        <w:pStyle w:val="a3"/>
         <w:numPr>
           <w:ilvl w:val="1"/>
           <w:numId w:val="1"/>
         </w:numPr>
-      </w:pPr>
-      <w:r>
+        <w:rPr>
+          <w:highlight w:val="yellow"/>
+        </w:rPr>
+      </w:pPr>
+      <w:r>
+        <w:rPr>
+          <w:highlight w:val="yellow"/>
+        </w:rPr>
         <w:t>Apply at least 15 CSS rules</w:t>
       </w:r>
     </w:p>
     <w:p>
       <w:pPr>
-        <w:pStyle w:val="ListParagraph"/>
+        <w:pStyle w:val="a3"/>
         <w:numPr>
           <w:ilvl w:val="0"/>
           <w:numId w:val="1"/>
@@ -162,7 +228,32 @@
         <w:t xml:space="preserve"> such as</w:t>
       </w:r>
       <w:r>
-        <w:t xml:space="preserve"> Boostrap or Materialize</w:t>
+        <w:t xml:space="preserve"> </w:t>
+      </w:r>
+      <w:r>
+        <w:rPr>
+          <w:highlight w:val="yellow"/>
+        </w:rPr>
+        <w:t>Boo</w:t>
+      </w:r>
+      <w:r>
+        <w:rPr>
+          <w:rFonts w:hint="eastAsia"/>
+          <w:highlight w:val="yellow"/>
+          <w:lang w:eastAsia="zh-CN"/>
+        </w:rPr>
+        <w:t>t</w:t>
+      </w:r>
+      <w:bookmarkStart w:id="0" w:name="_GoBack"/>
+      <w:bookmarkEnd w:id="0"/>
+      <w:r>
+        <w:rPr>
+          <w:highlight w:val="yellow"/>
+        </w:rPr>
+        <w:t>strap</w:t>
+      </w:r>
+      <w:r>
+        <w:t xml:space="preserve"> or Materialize</w:t>
       </w:r>
       <w:r>
         <w:t>,</w:t>
@@ -176,7 +267,7 @@
     </w:p>
     <w:p>
       <w:pPr>
-        <w:pStyle w:val="Heading2"/>
+        <w:pStyle w:val="2"/>
       </w:pPr>
       <w:r>
         <w:t>Tips</w:t>
@@ -184,7 +275,7 @@
     </w:p>
     <w:p>
       <w:pPr>
-        <w:pStyle w:val="ListParagraph"/>
+        <w:pStyle w:val="a3"/>
         <w:numPr>
           <w:ilvl w:val="0"/>
           <w:numId w:val="2"/>
@@ -199,7 +290,7 @@
       <w:hyperlink r:id="rId5" w:history="1">
         <w:r>
           <w:rPr>
-            <w:rStyle w:val="Hyperlink"/>
+            <w:rStyle w:val="a4"/>
           </w:rPr>
           <w:t>flexbox</w:t>
         </w:r>
@@ -207,7 +298,7 @@
     </w:p>
     <w:p>
       <w:pPr>
-        <w:pStyle w:val="ListParagraph"/>
+        <w:pStyle w:val="a3"/>
         <w:numPr>
           <w:ilvl w:val="1"/>
           <w:numId w:val="2"/>
@@ -222,7 +313,7 @@
     </w:p>
     <w:p>
       <w:pPr>
-        <w:pStyle w:val="ListParagraph"/>
+        <w:pStyle w:val="a3"/>
         <w:numPr>
           <w:ilvl w:val="0"/>
           <w:numId w:val="2"/>
@@ -234,7 +325,7 @@
     </w:p>
     <w:p>
       <w:pPr>
-        <w:pStyle w:val="ListParagraph"/>
+        <w:pStyle w:val="a3"/>
         <w:numPr>
           <w:ilvl w:val="1"/>
           <w:numId w:val="2"/>
@@ -501,7 +592,7 @@
   <w:docDefaults>
     <w:rPrDefault>
       <w:rPr>
-        <w:rFonts w:asciiTheme="minorHAnsi" w:eastAsiaTheme="minorHAnsi" w:hAnsiTheme="minorHAnsi" w:cstheme="minorBidi"/>
+        <w:rFonts w:asciiTheme="minorHAnsi" w:eastAsiaTheme="minorEastAsia" w:hAnsiTheme="minorHAnsi" w:cstheme="minorBidi"/>
         <w:sz w:val="22"/>
         <w:szCs w:val="22"/>
         <w:lang w:val="en-US" w:eastAsia="en-US" w:bidi="ar-SA"/>
@@ -513,7 +604,7 @@
       </w:pPr>
     </w:pPrDefault>
   </w:docDefaults>
-  <w:latentStyles w:defLockedState="0" w:defUIPriority="99" w:defSemiHidden="0" w:defUnhideWhenUsed="0" w:defQFormat="0" w:count="380">
+  <w:latentStyles w:defLockedState="0" w:defUIPriority="99" w:defSemiHidden="0" w:defUnhideWhenUsed="0" w:defQFormat="0" w:count="382">
     <w:lsdException w:name="Normal" w:uiPriority="0" w:qFormat="1"/>
     <w:lsdException w:name="heading 1" w:uiPriority="9" w:qFormat="1"/>
     <w:lsdException w:name="heading 2" w:semiHidden="1" w:uiPriority="9" w:unhideWhenUsed="1" w:qFormat="1"/>
@@ -619,7 +710,6 @@
     <w:lsdException w:name="HTML Sample" w:semiHidden="1" w:unhideWhenUsed="1"/>
     <w:lsdException w:name="HTML Typewriter" w:semiHidden="1" w:unhideWhenUsed="1"/>
     <w:lsdException w:name="HTML Variable" w:semiHidden="1" w:unhideWhenUsed="1"/>
-    <w:lsdException w:name="Normal Table" w:semiHidden="1" w:unhideWhenUsed="1"/>
     <w:lsdException w:name="annotation subject" w:semiHidden="1" w:unhideWhenUsed="1"/>
     <w:lsdException w:name="No List" w:semiHidden="1" w:unhideWhenUsed="1"/>
     <w:lsdException w:name="Outline List 1" w:semiHidden="1" w:unhideWhenUsed="1"/>
@@ -665,11 +755,9 @@
     <w:lsdException w:name="Table Subtle 1" w:semiHidden="1" w:unhideWhenUsed="1"/>
     <w:lsdException w:name="Table Subtle 2" w:semiHidden="1" w:unhideWhenUsed="1"/>
     <w:lsdException w:name="Table Web 1" w:semiHidden="1" w:unhideWhenUsed="1"/>
-    <w:lsdException w:name="Table Web 2" w:semiHidden="1" w:unhideWhenUsed="1"/>
     <w:lsdException w:name="Table Web 3" w:semiHidden="1" w:unhideWhenUsed="1"/>
     <w:lsdException w:name="Balloon Text" w:semiHidden="1" w:unhideWhenUsed="1"/>
     <w:lsdException w:name="Table Grid" w:uiPriority="39"/>
-    <w:lsdException w:name="Table Theme" w:semiHidden="1" w:unhideWhenUsed="1"/>
     <w:lsdException w:name="Placeholder Text" w:semiHidden="1"/>
     <w:lsdException w:name="No Spacing" w:uiPriority="1" w:qFormat="1"/>
     <w:lsdException w:name="Light Shading" w:uiPriority="60"/>
@@ -885,17 +973,19 @@
     <w:lsdException w:name="List Table 5 Dark Accent 6" w:uiPriority="50"/>
     <w:lsdException w:name="List Table 6 Colorful Accent 6" w:uiPriority="51"/>
     <w:lsdException w:name="List Table 7 Colorful Accent 6" w:uiPriority="52"/>
+    <w:lsdException w:name="Mention" w:semiHidden="1" w:unhideWhenUsed="1"/>
+    <w:lsdException w:name="Smart Hyperlink" w:semiHidden="1" w:unhideWhenUsed="1"/>
   </w:latentStyles>
-  <w:style w:type="paragraph" w:default="1" w:styleId="Normal">
+  <w:style w:type="paragraph" w:default="1" w:styleId="a">
     <w:name w:val="Normal"/>
     <w:qFormat/>
     <w:rsid w:val="008D6A5C"/>
   </w:style>
-  <w:style w:type="paragraph" w:styleId="Heading1">
+  <w:style w:type="paragraph" w:styleId="1">
     <w:name w:val="heading 1"/>
-    <w:basedOn w:val="Normal"/>
-    <w:next w:val="Normal"/>
-    <w:link w:val="Heading1Char"/>
+    <w:basedOn w:val="a"/>
+    <w:next w:val="a"/>
+    <w:link w:val="10"/>
     <w:uiPriority w:val="9"/>
     <w:qFormat/>
     <w:rsid w:val="007000DE"/>
@@ -912,11 +1002,11 @@
       <w:szCs w:val="32"/>
     </w:rPr>
   </w:style>
-  <w:style w:type="paragraph" w:styleId="Heading2">
+  <w:style w:type="paragraph" w:styleId="2">
     <w:name w:val="heading 2"/>
-    <w:basedOn w:val="Normal"/>
-    <w:next w:val="Normal"/>
-    <w:link w:val="Heading2Char"/>
+    <w:basedOn w:val="a"/>
+    <w:next w:val="a"/>
+    <w:link w:val="20"/>
     <w:uiPriority w:val="9"/>
     <w:unhideWhenUsed/>
     <w:qFormat/>
@@ -934,13 +1024,13 @@
       <w:szCs w:val="26"/>
     </w:rPr>
   </w:style>
-  <w:style w:type="character" w:default="1" w:styleId="DefaultParagraphFont">
+  <w:style w:type="character" w:default="1" w:styleId="a0">
     <w:name w:val="Default Paragraph Font"/>
     <w:uiPriority w:val="1"/>
     <w:semiHidden/>
     <w:unhideWhenUsed/>
   </w:style>
-  <w:style w:type="table" w:default="1" w:styleId="TableNormal">
+  <w:style w:type="table" w:default="1" w:styleId="a1">
     <w:name w:val="Normal Table"/>
     <w:uiPriority w:val="99"/>
     <w:semiHidden/>
@@ -955,16 +1045,16 @@
       </w:tblCellMar>
     </w:tblPr>
   </w:style>
-  <w:style w:type="numbering" w:default="1" w:styleId="NoList">
+  <w:style w:type="numbering" w:default="1" w:styleId="a2">
     <w:name w:val="No List"/>
     <w:uiPriority w:val="99"/>
     <w:semiHidden/>
     <w:unhideWhenUsed/>
   </w:style>
-  <w:style w:type="character" w:customStyle="1" w:styleId="Heading1Char">
-    <w:name w:val="Heading 1 Char"/>
-    <w:basedOn w:val="DefaultParagraphFont"/>
-    <w:link w:val="Heading1"/>
+  <w:style w:type="character" w:customStyle="1" w:styleId="10">
+    <w:name w:val="标题 1字符"/>
+    <w:basedOn w:val="a0"/>
+    <w:link w:val="1"/>
     <w:uiPriority w:val="9"/>
     <w:rsid w:val="007000DE"/>
     <w:rPr>
@@ -974,9 +1064,9 @@
       <w:szCs w:val="32"/>
     </w:rPr>
   </w:style>
-  <w:style w:type="paragraph" w:styleId="ListParagraph">
+  <w:style w:type="paragraph" w:styleId="a3">
     <w:name w:val="List Paragraph"/>
-    <w:basedOn w:val="Normal"/>
+    <w:basedOn w:val="a"/>
     <w:uiPriority w:val="34"/>
     <w:qFormat/>
     <w:rsid w:val="007000DE"/>
@@ -985,10 +1075,10 @@
       <w:contextualSpacing/>
     </w:pPr>
   </w:style>
-  <w:style w:type="character" w:customStyle="1" w:styleId="Heading2Char">
-    <w:name w:val="Heading 2 Char"/>
-    <w:basedOn w:val="DefaultParagraphFont"/>
-    <w:link w:val="Heading2"/>
+  <w:style w:type="character" w:customStyle="1" w:styleId="20">
+    <w:name w:val="标题 2字符"/>
+    <w:basedOn w:val="a0"/>
+    <w:link w:val="2"/>
     <w:uiPriority w:val="9"/>
     <w:rsid w:val="001556D9"/>
     <w:rPr>
@@ -998,9 +1088,9 @@
       <w:szCs w:val="26"/>
     </w:rPr>
   </w:style>
-  <w:style w:type="character" w:styleId="Hyperlink">
+  <w:style w:type="character" w:styleId="a4">
     <w:name w:val="Hyperlink"/>
-    <w:basedOn w:val="DefaultParagraphFont"/>
+    <w:basedOn w:val="a0"/>
     <w:uiPriority w:val="99"/>
     <w:unhideWhenUsed/>
     <w:rsid w:val="00D44D83"/>

</xml_diff>